<commit_message>
Change to the hyperlinks
</commit_message>
<xml_diff>
--- a/Cover letter.docx
+++ b/Cover letter.docx
@@ -8,8 +8,8 @@
         <w:tblLook w:val="04A0" w:firstRow="1" w:lastRow="0" w:firstColumn="1" w:lastColumn="0" w:noHBand="0" w:noVBand="1"/>
       </w:tblPr>
       <w:tblGrid>
-        <w:gridCol w:w="3582"/>
-        <w:gridCol w:w="5444"/>
+        <w:gridCol w:w="3713"/>
+        <w:gridCol w:w="5313"/>
       </w:tblGrid>
       <w:tr>
         <w:tc>
@@ -155,7 +155,25 @@
                   <w:sz w:val="20"/>
                   <w:szCs w:val="20"/>
                 </w:rPr>
-                <w:t>https://www.linkedin.com/in/zahra-ehteshami/</w:t>
+                <w:t>Link</w:t>
+              </w:r>
+              <w:r>
+                <w:rPr>
+                  <w:rStyle w:val="Hyperlink"/>
+                  <w:rFonts w:ascii="Roboto" w:hAnsi="Roboto" w:cs="Arial"/>
+                  <w:sz w:val="20"/>
+                  <w:szCs w:val="20"/>
+                </w:rPr>
+                <w:t>e</w:t>
+              </w:r>
+              <w:r>
+                <w:rPr>
+                  <w:rStyle w:val="Hyperlink"/>
+                  <w:rFonts w:ascii="Roboto" w:hAnsi="Roboto" w:cs="Arial"/>
+                  <w:sz w:val="20"/>
+                  <w:szCs w:val="20"/>
+                </w:rPr>
+                <w:t>dIn</w:t>
               </w:r>
             </w:hyperlink>
           </w:p>
@@ -180,7 +198,7 @@
                   <w:sz w:val="20"/>
                   <w:szCs w:val="20"/>
                 </w:rPr>
-                <w:t>https://github.com/Ehteshamizahra</w:t>
+                <w:t>GitHub</w:t>
               </w:r>
             </w:hyperlink>
           </w:p>
@@ -205,7 +223,7 @@
                   <w:sz w:val="20"/>
                   <w:szCs w:val="20"/>
                 </w:rPr>
-                <w:t>https://ehteshamizahra.github.io/Portfolio_project/</w:t>
+                <w:t>Portfolio</w:t>
               </w:r>
             </w:hyperlink>
           </w:p>
@@ -966,6 +984,18 @@
       <w:shd w:val="clear" w:color="auto" w:fill="E1DFDD"/>
     </w:rPr>
   </w:style>
+  <w:style w:type="character" w:styleId="FollowedHyperlink">
+    <w:name w:val="FollowedHyperlink"/>
+    <w:basedOn w:val="DefaultParagraphFont"/>
+    <w:uiPriority w:val="99"/>
+    <w:semiHidden/>
+    <w:unhideWhenUsed/>
+    <w:rsid w:val="00515D90"/>
+    <w:rPr>
+      <w:color w:val="954F72" w:themeColor="followedHyperlink"/>
+      <w:u w:val="single"/>
+    </w:rPr>
+  </w:style>
 </w:styles>
 </file>
 

</xml_diff>